<commit_message>
Update paper for weiren.
</commit_message>
<xml_diff>
--- a/paper/Paper Plot.docx
+++ b/paper/Paper Plot.docx
@@ -164,9 +164,9 @@
       </w:r>
     </w:p>
     <w:p>
-      <w:r>
-        <w:tab/>
-      </w:r>
+      <w:pPr>
+        <w:ind w:left="720"/>
+      </w:pPr>
       <w:r>
         <w:t>W</w:t>
       </w:r>
@@ -181,6 +181,9 @@
       </w:r>
       <w:r>
         <w:t xml:space="preserve">? </w:t>
+      </w:r>
+      <w:r>
+        <w:t xml:space="preserve"> What is SEO and SEM cloaking?</w:t>
       </w:r>
     </w:p>
     <w:p>
@@ -404,6 +407,7 @@
         <w:ind w:left="720"/>
       </w:pPr>
       <w:r>
+        <w:lastRenderedPageBreak/>
         <w:t>2</w:t>
       </w:r>
       <w:r>
@@ -418,7 +422,6 @@
         <w:ind w:left="720"/>
       </w:pPr>
       <w:r>
-        <w:lastRenderedPageBreak/>
         <w:t>3</w:t>
       </w:r>
       <w:r>
@@ -592,100 +595,266 @@
         <w:t>5. Remove the need to do redirect cloaking detection</w:t>
       </w:r>
       <w:r>
-        <w:t xml:space="preserve">, </w:t>
-      </w:r>
+        <w:t>, leveraging the feature that the end goal of attackers is to reach user</w:t>
+      </w:r>
+    </w:p>
+    <w:p>
+      <w:pPr>
+        <w:ind w:left="2160"/>
+      </w:pPr>
+      <w:r>
+        <w:t>6</w:t>
+      </w:r>
+      <w:r>
+        <w:t>. could decide crawl period passively</w:t>
+      </w:r>
+      <w:r>
+        <w:t xml:space="preserve"> based on user clicks</w:t>
+      </w:r>
+      <w:r>
+        <w:t>, data received are based on real user’s clicks, say, website traffic</w:t>
+      </w:r>
+    </w:p>
+    <w:p>
+      <w:r>
+        <w:tab/>
+      </w:r>
+      <w:r>
+        <w:tab/>
+        <w:t xml:space="preserve">cons: user incentives. </w:t>
+      </w:r>
+    </w:p>
+    <w:p>
+      <w:r>
+        <w:tab/>
+      </w:r>
+      <w:r>
+        <w:tab/>
+        <w:t>Solution:</w:t>
+      </w:r>
+      <w:r>
+        <w:tab/>
+        <w:t>Plugin to detect suspicious websites.</w:t>
+      </w:r>
+    </w:p>
+    <w:p>
+      <w:r>
+        <w:tab/>
+      </w:r>
+      <w:r>
+        <w:tab/>
+      </w:r>
+      <w:r>
+        <w:tab/>
+      </w:r>
+      <w:r>
+        <w:tab/>
+        <w:t>API</w:t>
+      </w:r>
+    </w:p>
+    <w:p>
+      <w:r>
+        <w:t>7. Conclusion</w:t>
+      </w:r>
+    </w:p>
+    <w:p>
+      <w:r>
+        <w:tab/>
+        <w:t>Current solution, multiple pass of data, doesn’t work, and hard to handle various types of cloaking.</w:t>
+      </w:r>
+    </w:p>
+    <w:p>
+      <w:r>
+        <w:tab/>
+        <w:t>Our model works because</w:t>
+      </w:r>
+      <w:r>
+        <w:t xml:space="preserve"> …</w:t>
+      </w:r>
+    </w:p>
+    <w:p>
+      <w:r>
+        <w:tab/>
+      </w:r>
+      <w:r>
+        <w:tab/>
+      </w:r>
+    </w:p>
+    <w:p>
       <w:bookmarkStart w:id="0" w:name="_GoBack"/>
       <w:bookmarkEnd w:id="0"/>
-      <w:r>
-        <w:t>leveraging the feature that the end goal of attackers is to reach user</w:t>
-      </w:r>
-    </w:p>
-    <w:p>
-      <w:pPr>
-        <w:ind w:left="2160"/>
-      </w:pPr>
-      <w:r>
-        <w:t>6</w:t>
-      </w:r>
-      <w:r>
-        <w:t>. could decide crawl period passively</w:t>
-      </w:r>
-      <w:r>
-        <w:t xml:space="preserve"> based on user clicks</w:t>
-      </w:r>
-      <w:r>
-        <w:t>, data received are based on real user’s clicks, say, website traffic</w:t>
-      </w:r>
-    </w:p>
-    <w:p>
-      <w:r>
-        <w:tab/>
-      </w:r>
-      <w:r>
-        <w:tab/>
-        <w:t xml:space="preserve">cons: user incentives. </w:t>
-      </w:r>
-    </w:p>
-    <w:p>
-      <w:r>
-        <w:tab/>
-      </w:r>
-      <w:r>
-        <w:tab/>
-        <w:t>Solution:</w:t>
-      </w:r>
-      <w:r>
-        <w:tab/>
-        <w:t>Plugin to detect suspicious websites.</w:t>
-      </w:r>
-    </w:p>
-    <w:p>
-      <w:r>
-        <w:tab/>
-      </w:r>
-      <w:r>
-        <w:tab/>
-      </w:r>
-      <w:r>
-        <w:tab/>
-      </w:r>
-      <w:r>
-        <w:tab/>
-        <w:t>API</w:t>
-      </w:r>
-    </w:p>
-    <w:p>
-      <w:r>
-        <w:t>7. Conclusion</w:t>
-      </w:r>
-    </w:p>
-    <w:p>
-      <w:r>
-        <w:tab/>
-        <w:t>Current solution, multiple pass of data, doesn’t work, and hard to handle various types of cloaking.</w:t>
-      </w:r>
-    </w:p>
-    <w:p>
-      <w:r>
-        <w:tab/>
-        <w:t>Our model works because</w:t>
-      </w:r>
-      <w:r>
-        <w:t xml:space="preserve"> …</w:t>
-      </w:r>
-    </w:p>
-    <w:p>
-      <w:r>
-        <w:tab/>
-      </w:r>
-      <w:r>
-        <w:tab/>
-      </w:r>
-    </w:p>
-    <w:p/>
-    <w:p/>
-    <w:p/>
-    <w:p/>
+    </w:p>
+    <w:p>
+      <w:pPr>
+        <w:rPr>
+          <w:b/>
+        </w:rPr>
+      </w:pPr>
+      <w:r>
+        <w:rPr>
+          <w:b/>
+        </w:rPr>
+        <w:t>Show theory of Simhash? EMD? Which distance measure? Which similarity?</w:t>
+      </w:r>
+    </w:p>
+    <w:p>
+      <w:pPr>
+        <w:rPr>
+          <w:b/>
+        </w:rPr>
+      </w:pPr>
+      <w:r>
+        <w:rPr>
+          <w:b/>
+        </w:rPr>
+        <w:t>Urgent!!!!!!</w:t>
+      </w:r>
+      <w:r>
+        <w:rPr>
+          <w:b/>
+        </w:rPr>
+        <w:t xml:space="preserve"> Similarity?</w:t>
+      </w:r>
+    </w:p>
+    <w:p>
+      <w:r>
+        <w:t>Experiments TODO:</w:t>
+      </w:r>
+    </w:p>
+    <w:p>
+      <w:pPr>
+        <w:pStyle w:val="ListParagraph"/>
+        <w:numPr>
+          <w:ilvl w:val="0"/>
+          <w:numId w:val="3"/>
+        </w:numPr>
+      </w:pPr>
+      <w:r>
+        <w:t>Run cross validation, get parameter, detect, label and summarize</w:t>
+      </w:r>
+    </w:p>
+    <w:p>
+      <w:pPr>
+        <w:pStyle w:val="ListParagraph"/>
+        <w:numPr>
+          <w:ilvl w:val="0"/>
+          <w:numId w:val="3"/>
+        </w:numPr>
+      </w:pPr>
+      <w:r>
+        <w:t>Run experiment on spammy search, hot search, spammy ads, hot ads</w:t>
+      </w:r>
+    </w:p>
+    <w:p>
+      <w:pPr>
+        <w:pStyle w:val="ListParagraph"/>
+        <w:numPr>
+          <w:ilvl w:val="0"/>
+          <w:numId w:val="3"/>
+        </w:numPr>
+      </w:pPr>
+      <w:r>
+        <w:t>Label and categorize our detected dataset</w:t>
+      </w:r>
+    </w:p>
+    <w:p>
+      <w:pPr>
+        <w:pStyle w:val="ListParagraph"/>
+        <w:numPr>
+          <w:ilvl w:val="0"/>
+          <w:numId w:val="3"/>
+        </w:numPr>
+        <w:rPr>
+          <w:strike/>
+        </w:rPr>
+      </w:pPr>
+      <w:r>
+        <w:rPr>
+          <w:strike/>
+        </w:rPr>
+        <w:t>Show the ability of simhash (text, dom), separately, the number of changes maps to how many bits of change in simhash</w:t>
+      </w:r>
+    </w:p>
+    <w:p>
+      <w:pPr>
+        <w:pStyle w:val="ListParagraph"/>
+        <w:numPr>
+          <w:ilvl w:val="0"/>
+          <w:numId w:val="3"/>
+        </w:numPr>
+        <w:rPr>
+          <w:b/>
+        </w:rPr>
+      </w:pPr>
+      <w:r>
+        <w:rPr>
+          <w:b/>
+        </w:rPr>
+        <w:t>The speed of simhash computing</w:t>
+      </w:r>
+      <w:r>
+        <w:rPr>
+          <w:b/>
+        </w:rPr>
+        <w:tab/>
+      </w:r>
+      <w:r>
+        <w:rPr>
+          <w:b/>
+        </w:rPr>
+        <w:tab/>
+      </w:r>
+      <w:r>
+        <w:rPr>
+          <w:b/>
+        </w:rPr>
+        <w:tab/>
+        <w:t>weiren</w:t>
+      </w:r>
+    </w:p>
+    <w:p>
+      <w:pPr>
+        <w:pStyle w:val="ListParagraph"/>
+        <w:numPr>
+          <w:ilvl w:val="0"/>
+          <w:numId w:val="3"/>
+        </w:numPr>
+        <w:rPr>
+          <w:b/>
+        </w:rPr>
+      </w:pPr>
+      <w:r>
+        <w:rPr>
+          <w:b/>
+        </w:rPr>
+        <w:t xml:space="preserve">Implement simhash computing in plugin? </w:t>
+      </w:r>
+      <w:r>
+        <w:rPr>
+          <w:b/>
+        </w:rPr>
+        <w:tab/>
+      </w:r>
+      <w:r>
+        <w:rPr>
+          <w:b/>
+        </w:rPr>
+        <w:tab/>
+        <w:t>weiren</w:t>
+      </w:r>
+    </w:p>
+    <w:p>
+      <w:pPr>
+        <w:pStyle w:val="ListParagraph"/>
+        <w:numPr>
+          <w:ilvl w:val="0"/>
+          <w:numId w:val="3"/>
+        </w:numPr>
+      </w:pPr>
+      <w:r>
+        <w:t>Generate plots and write story</w:t>
+      </w:r>
+    </w:p>
     <w:sectPr>
       <w:pgSz w:w="12240" w:h="15840"/>
       <w:pgMar w:top="1440" w:right="1800" w:bottom="1440" w:left="1800" w:header="720" w:footer="720" w:gutter="0"/>
@@ -788,6 +957,95 @@
     </w:lvl>
   </w:abstractNum>
   <w:abstractNum w:abstractNumId="1">
+    <w:nsid w:val="2541668A"/>
+    <w:multiLevelType w:val="hybridMultilevel"/>
+    <w:tmpl w:val="77AC66F2"/>
+    <w:lvl w:ilvl="0" w:tplc="0409000F">
+      <w:start w:val="1"/>
+      <w:numFmt w:val="decimal"/>
+      <w:lvlText w:val="%1."/>
+      <w:lvlJc w:val="left"/>
+      <w:pPr>
+        <w:ind w:left="720" w:hanging="360"/>
+      </w:pPr>
+      <w:rPr>
+        <w:rFonts w:hint="default"/>
+      </w:rPr>
+    </w:lvl>
+    <w:lvl w:ilvl="1" w:tplc="04090019" w:tentative="1">
+      <w:start w:val="1"/>
+      <w:numFmt w:val="lowerLetter"/>
+      <w:lvlText w:val="%2."/>
+      <w:lvlJc w:val="left"/>
+      <w:pPr>
+        <w:ind w:left="1440" w:hanging="360"/>
+      </w:pPr>
+    </w:lvl>
+    <w:lvl w:ilvl="2" w:tplc="0409001B" w:tentative="1">
+      <w:start w:val="1"/>
+      <w:numFmt w:val="lowerRoman"/>
+      <w:lvlText w:val="%3."/>
+      <w:lvlJc w:val="right"/>
+      <w:pPr>
+        <w:ind w:left="2160" w:hanging="180"/>
+      </w:pPr>
+    </w:lvl>
+    <w:lvl w:ilvl="3" w:tplc="0409000F" w:tentative="1">
+      <w:start w:val="1"/>
+      <w:numFmt w:val="decimal"/>
+      <w:lvlText w:val="%4."/>
+      <w:lvlJc w:val="left"/>
+      <w:pPr>
+        <w:ind w:left="2880" w:hanging="360"/>
+      </w:pPr>
+    </w:lvl>
+    <w:lvl w:ilvl="4" w:tplc="04090019" w:tentative="1">
+      <w:start w:val="1"/>
+      <w:numFmt w:val="lowerLetter"/>
+      <w:lvlText w:val="%5."/>
+      <w:lvlJc w:val="left"/>
+      <w:pPr>
+        <w:ind w:left="3600" w:hanging="360"/>
+      </w:pPr>
+    </w:lvl>
+    <w:lvl w:ilvl="5" w:tplc="0409001B" w:tentative="1">
+      <w:start w:val="1"/>
+      <w:numFmt w:val="lowerRoman"/>
+      <w:lvlText w:val="%6."/>
+      <w:lvlJc w:val="right"/>
+      <w:pPr>
+        <w:ind w:left="4320" w:hanging="180"/>
+      </w:pPr>
+    </w:lvl>
+    <w:lvl w:ilvl="6" w:tplc="0409000F" w:tentative="1">
+      <w:start w:val="1"/>
+      <w:numFmt w:val="decimal"/>
+      <w:lvlText w:val="%7."/>
+      <w:lvlJc w:val="left"/>
+      <w:pPr>
+        <w:ind w:left="5040" w:hanging="360"/>
+      </w:pPr>
+    </w:lvl>
+    <w:lvl w:ilvl="7" w:tplc="04090019" w:tentative="1">
+      <w:start w:val="1"/>
+      <w:numFmt w:val="lowerLetter"/>
+      <w:lvlText w:val="%8."/>
+      <w:lvlJc w:val="left"/>
+      <w:pPr>
+        <w:ind w:left="5760" w:hanging="360"/>
+      </w:pPr>
+    </w:lvl>
+    <w:lvl w:ilvl="8" w:tplc="0409001B" w:tentative="1">
+      <w:start w:val="1"/>
+      <w:numFmt w:val="lowerRoman"/>
+      <w:lvlText w:val="%9."/>
+      <w:lvlJc w:val="right"/>
+      <w:pPr>
+        <w:ind w:left="6480" w:hanging="180"/>
+      </w:pPr>
+    </w:lvl>
+  </w:abstractNum>
+  <w:abstractNum w:abstractNumId="2">
     <w:nsid w:val="26943868"/>
     <w:multiLevelType w:val="hybridMultilevel"/>
     <w:tmpl w:val="49084716"/>
@@ -877,10 +1135,13 @@
     </w:lvl>
   </w:abstractNum>
   <w:num w:numId="1">
-    <w:abstractNumId w:val="1"/>
+    <w:abstractNumId w:val="2"/>
   </w:num>
   <w:num w:numId="2">
     <w:abstractNumId w:val="0"/>
+  </w:num>
+  <w:num w:numId="3">
+    <w:abstractNumId w:val="1"/>
   </w:num>
 </w:numbering>
 </file>

</xml_diff>